<commit_message>
Signed-off-by: Anthony Picard <anthony.picard@umit.maine.edu>
</commit_message>
<xml_diff>
--- a/Team 1 Minutes 3.docx
+++ b/Team 1 Minutes 3.docx
@@ -1,6 +1,6 @@
 
 <file path=word/document.xml><?xml version="1.0" encoding="utf-8"?>
-<w:document xmlns:wpc="http://schemas.microsoft.com/office/word/2010/wordprocessingCanvas" xmlns:mc="http://schemas.openxmlformats.org/markup-compatibility/2006" xmlns:o="urn:schemas-microsoft-com:office:office" xmlns:r="http://schemas.openxmlformats.org/officeDocument/2006/relationships" xmlns:m="http://schemas.openxmlformats.org/officeDocument/2006/math" xmlns:v="urn:schemas-microsoft-com:vml" xmlns:wp14="http://schemas.microsoft.com/office/word/2010/wordprocessingDrawing" xmlns:wp="http://schemas.openxmlformats.org/drawingml/2006/wordprocessingDrawing" xmlns:w10="urn:schemas-microsoft-com:office:word" xmlns:w="http://schemas.openxmlformats.org/wordprocessingml/2006/main" xmlns:w14="http://schemas.microsoft.com/office/word/2010/wordml" xmlns:wpg="http://schemas.microsoft.com/office/word/2010/wordprocessingGroup" xmlns:wpi="http://schemas.microsoft.com/office/word/2010/wordprocessingInk" xmlns:wne="http://schemas.microsoft.com/office/word/2006/wordml" xmlns:wps="http://schemas.microsoft.com/office/word/2010/wordprocessingShape" mc:Ignorable="w14 wp14">
+<w:document xmlns:wpc="http://schemas.microsoft.com/office/word/2010/wordprocessingCanvas" xmlns:mo="http://schemas.microsoft.com/office/mac/office/2008/main" xmlns:mc="http://schemas.openxmlformats.org/markup-compatibility/2006" xmlns:mv="urn:schemas-microsoft-com:mac:vml" xmlns:o="urn:schemas-microsoft-com:office:office" xmlns:r="http://schemas.openxmlformats.org/officeDocument/2006/relationships" xmlns:m="http://schemas.openxmlformats.org/officeDocument/2006/math" xmlns:v="urn:schemas-microsoft-com:vml" xmlns:wp14="http://schemas.microsoft.com/office/word/2010/wordprocessingDrawing" xmlns:wp="http://schemas.openxmlformats.org/drawingml/2006/wordprocessingDrawing" xmlns:w10="urn:schemas-microsoft-com:office:word" xmlns:w="http://schemas.openxmlformats.org/wordprocessingml/2006/main" xmlns:w14="http://schemas.microsoft.com/office/word/2010/wordml" xmlns:wpg="http://schemas.microsoft.com/office/word/2010/wordprocessingGroup" xmlns:wpi="http://schemas.microsoft.com/office/word/2010/wordprocessingInk" xmlns:wne="http://schemas.microsoft.com/office/word/2006/wordml" xmlns:wps="http://schemas.microsoft.com/office/word/2010/wordprocessingShape" mc:Ignorable="w14 wp14">
   <w:body>
     <w:p>
       <w:pPr>
@@ -86,23 +86,7 @@
           <w:sz w:val="36"/>
           <w:szCs w:val="36"/>
         </w:rPr>
-        <w:t xml:space="preserve">Minutes Creator: </w:t>
-      </w:r>
-      <w:proofErr w:type="spellStart"/>
-      <w:r>
-        <w:rPr>
-          <w:sz w:val="36"/>
-          <w:szCs w:val="36"/>
-        </w:rPr>
-        <w:t>Sirus</w:t>
-      </w:r>
-      <w:proofErr w:type="spellEnd"/>
-      <w:r>
-        <w:rPr>
-          <w:sz w:val="36"/>
-          <w:szCs w:val="36"/>
-        </w:rPr>
-        <w:t xml:space="preserve"> Ahmad</w:t>
+        <w:t>Minutes Creator: Sirus Ahmad</w:t>
       </w:r>
     </w:p>
     <w:p>
@@ -118,17 +102,8 @@
           <w:sz w:val="36"/>
           <w:szCs w:val="36"/>
         </w:rPr>
-        <w:t>Email</w:t>
+        <w:t>Email:</w:t>
       </w:r>
-      <w:proofErr w:type="gramStart"/>
-      <w:r>
-        <w:rPr>
-          <w:sz w:val="36"/>
-          <w:szCs w:val="36"/>
-        </w:rPr>
-        <w:t>:</w:t>
-      </w:r>
-      <w:proofErr w:type="gramEnd"/>
       <w:hyperlink r:id="rId6" w:history="1">
         <w:r>
           <w:rPr>
@@ -2686,19 +2661,11 @@
                 <w:b w:val="0"/>
               </w:rPr>
             </w:pPr>
-            <w:proofErr w:type="spellStart"/>
             <w:r>
               <w:rPr>
                 <w:b w:val="0"/>
               </w:rPr>
-              <w:t>Sirus</w:t>
-            </w:r>
-            <w:proofErr w:type="spellEnd"/>
-            <w:r>
-              <w:rPr>
-                <w:b w:val="0"/>
-              </w:rPr>
-              <w:t xml:space="preserve"> Ahmad</w:t>
+              <w:t>Sirus Ahmad</w:t>
             </w:r>
           </w:p>
         </w:tc>
@@ -2714,6 +2681,8 @@
             <w:r>
               <w:t>SA</w:t>
             </w:r>
+            <w:bookmarkStart w:id="0" w:name="_GoBack"/>
+            <w:bookmarkEnd w:id="0"/>
           </w:p>
         </w:tc>
         <w:tc>
@@ -2993,8 +2962,6 @@
             <w:r>
               <w:t>AP</w:t>
             </w:r>
-            <w:bookmarkStart w:id="0" w:name="_GoBack"/>
-            <w:bookmarkEnd w:id="0"/>
           </w:p>
         </w:tc>
         <w:tc>
@@ -3025,7 +2992,7 @@
 </file>
 
 <file path=word/numbering.xml><?xml version="1.0" encoding="utf-8"?>
-<w:numbering xmlns:wpc="http://schemas.microsoft.com/office/word/2010/wordprocessingCanvas" xmlns:mc="http://schemas.openxmlformats.org/markup-compatibility/2006" xmlns:o="urn:schemas-microsoft-com:office:office" xmlns:r="http://schemas.openxmlformats.org/officeDocument/2006/relationships" xmlns:m="http://schemas.openxmlformats.org/officeDocument/2006/math" xmlns:v="urn:schemas-microsoft-com:vml" xmlns:wp14="http://schemas.microsoft.com/office/word/2010/wordprocessingDrawing" xmlns:wp="http://schemas.openxmlformats.org/drawingml/2006/wordprocessingDrawing" xmlns:w10="urn:schemas-microsoft-com:office:word" xmlns:w="http://schemas.openxmlformats.org/wordprocessingml/2006/main" xmlns:w14="http://schemas.microsoft.com/office/word/2010/wordml" xmlns:wpg="http://schemas.microsoft.com/office/word/2010/wordprocessingGroup" xmlns:wpi="http://schemas.microsoft.com/office/word/2010/wordprocessingInk" xmlns:wne="http://schemas.microsoft.com/office/word/2006/wordml" xmlns:wps="http://schemas.microsoft.com/office/word/2010/wordprocessingShape" mc:Ignorable="w14 wp14">
+<w:numbering xmlns:wpc="http://schemas.microsoft.com/office/word/2010/wordprocessingCanvas" xmlns:mo="http://schemas.microsoft.com/office/mac/office/2008/main" xmlns:mc="http://schemas.openxmlformats.org/markup-compatibility/2006" xmlns:mv="urn:schemas-microsoft-com:mac:vml" xmlns:o="urn:schemas-microsoft-com:office:office" xmlns:r="http://schemas.openxmlformats.org/officeDocument/2006/relationships" xmlns:m="http://schemas.openxmlformats.org/officeDocument/2006/math" xmlns:v="urn:schemas-microsoft-com:vml" xmlns:wp14="http://schemas.microsoft.com/office/word/2010/wordprocessingDrawing" xmlns:wp="http://schemas.openxmlformats.org/drawingml/2006/wordprocessingDrawing" xmlns:w10="urn:schemas-microsoft-com:office:word" xmlns:w="http://schemas.openxmlformats.org/wordprocessingml/2006/main" xmlns:w14="http://schemas.microsoft.com/office/word/2010/wordml" xmlns:wpg="http://schemas.microsoft.com/office/word/2010/wordprocessingGroup" xmlns:wpi="http://schemas.microsoft.com/office/word/2010/wordprocessingInk" xmlns:wne="http://schemas.microsoft.com/office/word/2006/wordml" xmlns:wps="http://schemas.microsoft.com/office/word/2010/wordprocessingShape" mc:Ignorable="w14 wp14">
   <w:abstractNum w:abstractNumId="0">
     <w:nsid w:val="76445EEE"/>
     <w:multiLevelType w:val="hybridMultilevel"/>
@@ -3134,7 +3101,7 @@
     </w:rPrDefault>
     <w:pPrDefault/>
   </w:docDefaults>
-  <w:latentStyles w:defLockedState="0" w:defUIPriority="99" w:defSemiHidden="1" w:defUnhideWhenUsed="1" w:defQFormat="0" w:count="267">
+  <w:latentStyles w:defLockedState="0" w:defUIPriority="99" w:defSemiHidden="1" w:defUnhideWhenUsed="1" w:defQFormat="0" w:count="276">
     <w:lsdException w:name="Normal" w:semiHidden="0" w:uiPriority="0" w:unhideWhenUsed="0" w:qFormat="1"/>
     <w:lsdException w:name="heading 1" w:semiHidden="0" w:uiPriority="9" w:unhideWhenUsed="0" w:qFormat="1"/>
     <w:lsdException w:name="heading 2" w:uiPriority="0" w:qFormat="1"/>
@@ -3403,7 +3370,7 @@
 </file>
 
 <file path=word/stylesWithEffects.xml><?xml version="1.0" encoding="utf-8"?>
-<w:styles xmlns:wpc="http://schemas.microsoft.com/office/word/2010/wordprocessingCanvas" xmlns:mc="http://schemas.openxmlformats.org/markup-compatibility/2006" xmlns:o="urn:schemas-microsoft-com:office:office" xmlns:r="http://schemas.openxmlformats.org/officeDocument/2006/relationships" xmlns:m="http://schemas.openxmlformats.org/officeDocument/2006/math" xmlns:v="urn:schemas-microsoft-com:vml" xmlns:wp14="http://schemas.microsoft.com/office/word/2010/wordprocessingDrawing" xmlns:wp="http://schemas.openxmlformats.org/drawingml/2006/wordprocessingDrawing" xmlns:w10="urn:schemas-microsoft-com:office:word" xmlns:w="http://schemas.openxmlformats.org/wordprocessingml/2006/main" xmlns:w14="http://schemas.microsoft.com/office/word/2010/wordml" xmlns:wpg="http://schemas.microsoft.com/office/word/2010/wordprocessingGroup" xmlns:wpi="http://schemas.microsoft.com/office/word/2010/wordprocessingInk" xmlns:wne="http://schemas.microsoft.com/office/word/2006/wordml" xmlns:wps="http://schemas.microsoft.com/office/word/2010/wordprocessingShape" mc:Ignorable="w14 wp14">
+<w:styles xmlns:wpc="http://schemas.microsoft.com/office/word/2010/wordprocessingCanvas" xmlns:mo="http://schemas.microsoft.com/office/mac/office/2008/main" xmlns:mc="http://schemas.openxmlformats.org/markup-compatibility/2006" xmlns:mv="urn:schemas-microsoft-com:mac:vml" xmlns:o="urn:schemas-microsoft-com:office:office" xmlns:r="http://schemas.openxmlformats.org/officeDocument/2006/relationships" xmlns:m="http://schemas.openxmlformats.org/officeDocument/2006/math" xmlns:v="urn:schemas-microsoft-com:vml" xmlns:wp14="http://schemas.microsoft.com/office/word/2010/wordprocessingDrawing" xmlns:wp="http://schemas.openxmlformats.org/drawingml/2006/wordprocessingDrawing" xmlns:w10="urn:schemas-microsoft-com:office:word" xmlns:w="http://schemas.openxmlformats.org/wordprocessingml/2006/main" xmlns:w14="http://schemas.microsoft.com/office/word/2010/wordml" xmlns:wpg="http://schemas.microsoft.com/office/word/2010/wordprocessingGroup" xmlns:wpi="http://schemas.microsoft.com/office/word/2010/wordprocessingInk" xmlns:wne="http://schemas.microsoft.com/office/word/2006/wordml" xmlns:wps="http://schemas.microsoft.com/office/word/2010/wordprocessingShape" mc:Ignorable="w14 wp14">
   <w:docDefaults>
     <w:rPrDefault>
       <w:rPr>
@@ -3415,7 +3382,7 @@
     </w:rPrDefault>
     <w:pPrDefault/>
   </w:docDefaults>
-  <w:latentStyles w:defLockedState="0" w:defUIPriority="99" w:defSemiHidden="1" w:defUnhideWhenUsed="1" w:defQFormat="0" w:count="267">
+  <w:latentStyles w:defLockedState="0" w:defUIPriority="99" w:defSemiHidden="1" w:defUnhideWhenUsed="1" w:defQFormat="0" w:count="276">
     <w:lsdException w:name="Normal" w:semiHidden="0" w:uiPriority="0" w:unhideWhenUsed="0" w:qFormat="1"/>
     <w:lsdException w:name="heading 1" w:semiHidden="0" w:uiPriority="9" w:unhideWhenUsed="0" w:qFormat="1"/>
     <w:lsdException w:name="heading 2" w:uiPriority="0" w:qFormat="1"/>

</xml_diff>